<commit_message>
density plots and r2plot
</commit_message>
<xml_diff>
--- a/result_writeup.docx
+++ b/result_writeup.docx
@@ -39,29 +39,64 @@
     </w:p>
     <w:p>
       <w:pPr>
-        <w:pStyle w:val="SourceCode"/>
-        <w:numPr>
-          <w:numId w:val="1002"/>
-          <w:ilvl w:val="0"/>
-        </w:numPr>
-      </w:pPr>
-      <w:r>
-        <w:rPr>
-          <w:rStyle w:val="VerbatimChar"/>
-        </w:rPr>
-        <w:t xml:space="preserve">bar chart of variation </w:t>
+        <w:pStyle w:val="FirstParagraph"/>
+      </w:pPr>
+      <w:r>
+        <w:drawing>
+          <wp:inline>
+            <wp:extent cx="5334000" cy="3556000"/>
+            <wp:effectExtent b="0" l="0" r="0" t="0"/>
+            <wp:docPr descr="" title="" id="1" name="Picture"/>
+            <a:graphic>
+              <a:graphicData uri="http://schemas.openxmlformats.org/drawingml/2006/picture">
+                <pic:pic>
+                  <pic:nvPicPr>
+                    <pic:cNvPr descr="result_writeup_files/figure-docx/unnamed-chunk-4-1.png" id="0" name="Picture"/>
+                    <pic:cNvPicPr>
+                      <a:picLocks noChangeArrowheads="1" noChangeAspect="1"/>
+                    </pic:cNvPicPr>
+                  </pic:nvPicPr>
+                  <pic:blipFill>
+                    <a:blip r:embed="rId21"/>
+                    <a:stretch>
+                      <a:fillRect/>
+                    </a:stretch>
+                  </pic:blipFill>
+                  <pic:spPr bwMode="auto">
+                    <a:xfrm>
+                      <a:off x="0" y="0"/>
+                      <a:ext cx="5334000" cy="3556000"/>
+                    </a:xfrm>
+                    <a:prstGeom prst="rect">
+                      <a:avLst/>
+                    </a:prstGeom>
+                    <a:noFill/>
+                    <a:ln w="9525">
+                      <a:noFill/>
+                      <a:headEnd/>
+                      <a:tailEnd/>
+                    </a:ln>
+                  </pic:spPr>
+                </pic:pic>
+              </a:graphicData>
+            </a:graphic>
+          </wp:inline>
+        </w:drawing>
       </w:r>
     </w:p>
     <w:p>
       <w:pPr>
-        <w:pStyle w:val="Compact"/>
+        <w:pStyle w:val="SourceCode"/>
         <w:numPr>
           <w:numId w:val="1003"/>
           <w:ilvl w:val="0"/>
         </w:numPr>
       </w:pPr>
       <w:r>
-        <w:t xml:space="preserve">Result of 2013 prediction</w:t>
+        <w:rPr>
+          <w:rStyle w:val="VerbatimChar"/>
+        </w:rPr>
+        <w:t xml:space="preserve">bar chart of variation </w:t>
       </w:r>
     </w:p>
     <w:p>
@@ -73,7 +108,7 @@
         </w:numPr>
       </w:pPr>
       <w:r>
-        <w:t xml:space="preserve">Fixed effects (cluster, month)</w:t>
+        <w:t xml:space="preserve">Result of 2013 prediction</w:t>
       </w:r>
     </w:p>
     <w:p>
@@ -85,231 +120,148 @@
         </w:numPr>
       </w:pPr>
       <w:r>
-        <w:t xml:space="preserve">what set of dummies to add in ?</w:t>
+        <w:t xml:space="preserve">Scatter plots (predict vs. actual)</w:t>
+      </w:r>
+      <w:r>
+        <w:t xml:space="preserve"> </w:t>
+      </w:r>
+      <w:r>
+        <w:drawing>
+          <wp:inline>
+            <wp:extent cx="5334000" cy="3556000"/>
+            <wp:effectExtent b="0" l="0" r="0" t="0"/>
+            <wp:docPr descr="" title="" id="1" name="Picture"/>
+            <a:graphic>
+              <a:graphicData uri="http://schemas.openxmlformats.org/drawingml/2006/picture">
+                <pic:pic>
+                  <pic:nvPicPr>
+                    <pic:cNvPr descr="result_writeup_files/figure-docx/unnamed-chunk-6-1.png" id="0" name="Picture"/>
+                    <pic:cNvPicPr>
+                      <a:picLocks noChangeArrowheads="1" noChangeAspect="1"/>
+                    </pic:cNvPicPr>
+                  </pic:nvPicPr>
+                  <pic:blipFill>
+                    <a:blip r:embed="rId22"/>
+                    <a:stretch>
+                      <a:fillRect/>
+                    </a:stretch>
+                  </pic:blipFill>
+                  <pic:spPr bwMode="auto">
+                    <a:xfrm>
+                      <a:off x="0" y="0"/>
+                      <a:ext cx="5334000" cy="3556000"/>
+                    </a:xfrm>
+                    <a:prstGeom prst="rect">
+                      <a:avLst/>
+                    </a:prstGeom>
+                    <a:noFill/>
+                    <a:ln w="9525">
+                      <a:noFill/>
+                      <a:headEnd/>
+                      <a:tailEnd/>
+                    </a:ln>
+                  </pic:spPr>
+                </pic:pic>
+              </a:graphicData>
+            </a:graphic>
+          </wp:inline>
+        </w:drawing>
+      </w:r>
+      <w:r>
+        <w:drawing>
+          <wp:inline>
+            <wp:extent cx="5334000" cy="3556000"/>
+            <wp:effectExtent b="0" l="0" r="0" t="0"/>
+            <wp:docPr descr="" title="" id="1" name="Picture"/>
+            <a:graphic>
+              <a:graphicData uri="http://schemas.openxmlformats.org/drawingml/2006/picture">
+                <pic:pic>
+                  <pic:nvPicPr>
+                    <pic:cNvPr descr="result_writeup_files/figure-docx/unnamed-chunk-6-2.png" id="0" name="Picture"/>
+                    <pic:cNvPicPr>
+                      <a:picLocks noChangeArrowheads="1" noChangeAspect="1"/>
+                    </pic:cNvPicPr>
+                  </pic:nvPicPr>
+                  <pic:blipFill>
+                    <a:blip r:embed="rId23"/>
+                    <a:stretch>
+                      <a:fillRect/>
+                    </a:stretch>
+                  </pic:blipFill>
+                  <pic:spPr bwMode="auto">
+                    <a:xfrm>
+                      <a:off x="0" y="0"/>
+                      <a:ext cx="5334000" cy="3556000"/>
+                    </a:xfrm>
+                    <a:prstGeom prst="rect">
+                      <a:avLst/>
+                    </a:prstGeom>
+                    <a:noFill/>
+                    <a:ln w="9525">
+                      <a:noFill/>
+                      <a:headEnd/>
+                      <a:tailEnd/>
+                    </a:ln>
+                  </pic:spPr>
+                </pic:pic>
+              </a:graphicData>
+            </a:graphic>
+          </wp:inline>
+        </w:drawing>
+      </w:r>
+      <w:r>
+        <w:drawing>
+          <wp:inline>
+            <wp:extent cx="5334000" cy="3556000"/>
+            <wp:effectExtent b="0" l="0" r="0" t="0"/>
+            <wp:docPr descr="" title="" id="1" name="Picture"/>
+            <a:graphic>
+              <a:graphicData uri="http://schemas.openxmlformats.org/drawingml/2006/picture">
+                <pic:pic>
+                  <pic:nvPicPr>
+                    <pic:cNvPr descr="result_writeup_files/figure-docx/unnamed-chunk-6-3.png" id="0" name="Picture"/>
+                    <pic:cNvPicPr>
+                      <a:picLocks noChangeArrowheads="1" noChangeAspect="1"/>
+                    </pic:cNvPicPr>
+                  </pic:nvPicPr>
+                  <pic:blipFill>
+                    <a:blip r:embed="rId24"/>
+                    <a:stretch>
+                      <a:fillRect/>
+                    </a:stretch>
+                  </pic:blipFill>
+                  <pic:spPr bwMode="auto">
+                    <a:xfrm>
+                      <a:off x="0" y="0"/>
+                      <a:ext cx="5334000" cy="3556000"/>
+                    </a:xfrm>
+                    <a:prstGeom prst="rect">
+                      <a:avLst/>
+                    </a:prstGeom>
+                    <a:noFill/>
+                    <a:ln w="9525">
+                      <a:noFill/>
+                      <a:headEnd/>
+                      <a:tailEnd/>
+                    </a:ln>
+                  </pic:spPr>
+                </pic:pic>
+              </a:graphicData>
+            </a:graphic>
+          </wp:inline>
+        </w:drawing>
       </w:r>
     </w:p>
     <w:p>
       <w:pPr>
-        <w:pStyle w:val="SourceCode"/>
-      </w:pPr>
-      <w:r>
-        <w:rPr>
-          <w:rStyle w:val="KeywordTok"/>
-        </w:rPr>
-        <w:t xml:space="preserve">cat</w:t>
-      </w:r>
-      <w:r>
-        <w:rPr>
-          <w:rStyle w:val="NormalTok"/>
-        </w:rPr>
-        <w:t xml:space="preserve">(</w:t>
-      </w:r>
-      <w:r>
-        <w:rPr>
-          <w:rStyle w:val="StringTok"/>
-        </w:rPr>
-        <w:t xml:space="preserve">"the common months in 2010 and 2013 are"</w:t>
-      </w:r>
-      <w:r>
-        <w:rPr>
-          <w:rStyle w:val="NormalTok"/>
-        </w:rPr>
-        <w:t xml:space="preserve"> ,</w:t>
-      </w:r>
-      <w:r>
-        <w:rPr>
-          <w:rStyle w:val="KeywordTok"/>
-        </w:rPr>
-        <w:t xml:space="preserve">as.character</w:t>
-      </w:r>
-      <w:r>
-        <w:rPr>
-          <w:rStyle w:val="NormalTok"/>
-        </w:rPr>
-        <w:t xml:space="preserve">(</w:t>
-      </w:r>
-      <w:r>
-        <w:rPr>
-          <w:rStyle w:val="KeywordTok"/>
-        </w:rPr>
-        <w:t xml:space="preserve">unique</w:t>
-      </w:r>
-      <w:r>
-        <w:rPr>
-          <w:rStyle w:val="NormalTok"/>
-        </w:rPr>
-        <w:t xml:space="preserve">(clust_</w:t>
-      </w:r>
-      <w:r>
-        <w:rPr>
-          <w:rStyle w:val="DecValTok"/>
-        </w:rPr>
-        <w:t xml:space="preserve">2013</w:t>
-      </w:r>
-      <w:r>
-        <w:rPr>
-          <w:rStyle w:val="OperatorTok"/>
-        </w:rPr>
-        <w:t xml:space="preserve">$</w:t>
-      </w:r>
-      <w:r>
-        <w:rPr>
-          <w:rStyle w:val="NormalTok"/>
-        </w:rPr>
-        <w:t xml:space="preserve">month)))</w:t>
-      </w:r>
-    </w:p>
-    <w:p>
-      <w:pPr>
-        <w:pStyle w:val="SourceCode"/>
-      </w:pPr>
-      <w:r>
-        <w:rPr>
-          <w:rStyle w:val="VerbatimChar"/>
-        </w:rPr>
-        <w:t xml:space="preserve">## the common months in 2010 and 2013 are APRIL MAY JUNE JULY</w:t>
-      </w:r>
-    </w:p>
-    <w:p>
-      <w:pPr>
-        <w:pStyle w:val="SourceCode"/>
-      </w:pPr>
-      <w:r>
-        <w:rPr>
-          <w:rStyle w:val="NormalTok"/>
-        </w:rPr>
-        <w:t xml:space="preserve">common_clust=</w:t>
-      </w:r>
-      <w:r>
-        <w:rPr>
-          <w:rStyle w:val="StringTok"/>
-        </w:rPr>
-        <w:t xml:space="preserve"> </w:t>
-      </w:r>
-      <w:r>
-        <w:rPr>
-          <w:rStyle w:val="KeywordTok"/>
-        </w:rPr>
-        <w:t xml:space="preserve">intersect</w:t>
-      </w:r>
-      <w:r>
-        <w:rPr>
-          <w:rStyle w:val="NormalTok"/>
-        </w:rPr>
-        <w:t xml:space="preserve">(</w:t>
-      </w:r>
-      <w:r>
-        <w:rPr>
-          <w:rStyle w:val="KeywordTok"/>
-        </w:rPr>
-        <w:t xml:space="preserve">unique</w:t>
-      </w:r>
-      <w:r>
-        <w:rPr>
-          <w:rStyle w:val="NormalTok"/>
-        </w:rPr>
-        <w:t xml:space="preserve">(clust_</w:t>
-      </w:r>
-      <w:r>
-        <w:rPr>
-          <w:rStyle w:val="DecValTok"/>
-        </w:rPr>
-        <w:t xml:space="preserve">2010</w:t>
-      </w:r>
-      <w:r>
-        <w:rPr>
-          <w:rStyle w:val="OperatorTok"/>
-        </w:rPr>
-        <w:t xml:space="preserve">$</w:t>
-      </w:r>
-      <w:r>
-        <w:rPr>
-          <w:rStyle w:val="NormalTok"/>
-        </w:rPr>
-        <w:t xml:space="preserve">clust),</w:t>
-      </w:r>
-      <w:r>
-        <w:rPr>
-          <w:rStyle w:val="KeywordTok"/>
-        </w:rPr>
-        <w:t xml:space="preserve">unique</w:t>
-      </w:r>
-      <w:r>
-        <w:rPr>
-          <w:rStyle w:val="NormalTok"/>
-        </w:rPr>
-        <w:t xml:space="preserve">(clust_</w:t>
-      </w:r>
-      <w:r>
-        <w:rPr>
-          <w:rStyle w:val="DecValTok"/>
-        </w:rPr>
-        <w:t xml:space="preserve">2013</w:t>
-      </w:r>
-      <w:r>
-        <w:rPr>
-          <w:rStyle w:val="OperatorTok"/>
-        </w:rPr>
-        <w:t xml:space="preserve">$</w:t>
-      </w:r>
-      <w:r>
-        <w:rPr>
-          <w:rStyle w:val="NormalTok"/>
-        </w:rPr>
-        <w:t xml:space="preserve">clust))</w:t>
-      </w:r>
-      <w:r>
-        <w:br w:type="textWrapping"/>
-      </w:r>
-      <w:r>
-        <w:br w:type="textWrapping"/>
-      </w:r>
-      <w:r>
-        <w:rPr>
-          <w:rStyle w:val="KeywordTok"/>
-        </w:rPr>
-        <w:t xml:space="preserve">cat</w:t>
-      </w:r>
-      <w:r>
-        <w:rPr>
-          <w:rStyle w:val="NormalTok"/>
-        </w:rPr>
-        <w:t xml:space="preserve">(</w:t>
-      </w:r>
-      <w:r>
-        <w:rPr>
-          <w:rStyle w:val="StringTok"/>
-        </w:rPr>
-        <w:t xml:space="preserve">"the number of common clusters is"</w:t>
-      </w:r>
-      <w:r>
-        <w:rPr>
-          <w:rStyle w:val="NormalTok"/>
-        </w:rPr>
-        <w:t xml:space="preserve"> ,</w:t>
-      </w:r>
-      <w:r>
-        <w:rPr>
-          <w:rStyle w:val="KeywordTok"/>
-        </w:rPr>
-        <w:t xml:space="preserve">length</w:t>
-      </w:r>
-      <w:r>
-        <w:rPr>
-          <w:rStyle w:val="NormalTok"/>
-        </w:rPr>
-        <w:t xml:space="preserve">(common_clust))</w:t>
-      </w:r>
-    </w:p>
-    <w:p>
-      <w:pPr>
-        <w:pStyle w:val="SourceCode"/>
-      </w:pPr>
-      <w:r>
-        <w:rPr>
-          <w:rStyle w:val="VerbatimChar"/>
-        </w:rPr>
-        <w:t xml:space="preserve">## the number of common clusters is 204</w:t>
+        <w:pStyle w:val="Compact"/>
+        <w:numPr>
+          <w:numId w:val="1005"/>
+          <w:ilvl w:val="0"/>
+        </w:numPr>
+      </w:pPr>
+      <w:r>
+        <w:t xml:space="preserve">Density plot (predication using different scales + household)</w:t>
       </w:r>
     </w:p>
     <w:p>
@@ -317,23 +269,23 @@
         <w:pStyle w:val="Compact"/>
         <w:numPr>
           <w:numId w:val="1006"/>
+          <w:ilvl w:val="1"/>
+        </w:numPr>
+      </w:pPr>
+      <w:r>
+        <w:t xml:space="preserve">Unexplored variation of household level</w:t>
+      </w:r>
+    </w:p>
+    <w:p>
+      <w:pPr>
+        <w:pStyle w:val="Compact"/>
+        <w:numPr>
+          <w:numId w:val="1005"/>
           <w:ilvl w:val="0"/>
         </w:numPr>
       </w:pPr>
       <w:r>
-        <w:t xml:space="preserve">Do we highlight it?</w:t>
-      </w:r>
-    </w:p>
-    <w:p>
-      <w:pPr>
-        <w:pStyle w:val="Compact"/>
-        <w:numPr>
-          <w:numId w:val="1006"/>
-          <w:ilvl w:val="0"/>
-        </w:numPr>
-      </w:pPr>
-      <w:r>
-        <w:t xml:space="preserve">Spit out the regression tables with a full set of fixed effects added in</w:t>
+        <w:t xml:space="preserve">R squares of 2013 predication</w:t>
       </w:r>
     </w:p>
     <w:p>
@@ -341,23 +293,46 @@
         <w:pStyle w:val="Compact"/>
         <w:numPr>
           <w:numId w:val="1007"/>
+          <w:ilvl w:val="1"/>
+        </w:numPr>
+      </w:pPr>
+      <w:r>
+        <w:t xml:space="preserve">(with/without fixed effect)</w:t>
+      </w:r>
+    </w:p>
+    <w:p>
+      <w:pPr>
+        <w:numPr>
+          <w:numId w:val="1005"/>
           <w:ilvl w:val="0"/>
         </w:numPr>
       </w:pPr>
       <w:r>
-        <w:t xml:space="preserve">Scatter plots (predict vs. actual)</w:t>
+        <w:t xml:space="preserve">only what matters for 2010 is the tables (coefficients and variables)</w:t>
       </w:r>
     </w:p>
     <w:p>
       <w:pPr>
         <w:pStyle w:val="Compact"/>
         <w:numPr>
-          <w:numId w:val="1007"/>
+          <w:numId w:val="1005"/>
           <w:ilvl w:val="0"/>
         </w:numPr>
       </w:pPr>
       <w:r>
-        <w:t xml:space="preserve">Density plot (predication using different scales + household)</w:t>
+        <w:t xml:space="preserve">Discussion of classification</w:t>
+      </w:r>
+    </w:p>
+    <w:p>
+      <w:pPr>
+        <w:pStyle w:val="Compact"/>
+        <w:numPr>
+          <w:numId w:val="1005"/>
+          <w:ilvl w:val="0"/>
+        </w:numPr>
+      </w:pPr>
+      <w:r>
+        <w:t xml:space="preserve">hit and miss tables (for the predications)</w:t>
       </w:r>
     </w:p>
     <w:p>
@@ -369,19 +344,19 @@
         </w:numPr>
       </w:pPr>
       <w:r>
-        <w:t xml:space="preserve">Unexplored variation of household level</w:t>
+        <w:t xml:space="preserve">one is cluster to actual cluster outcomes</w:t>
       </w:r>
     </w:p>
     <w:p>
       <w:pPr>
         <w:pStyle w:val="Compact"/>
         <w:numPr>
-          <w:numId w:val="1007"/>
-          <w:ilvl w:val="0"/>
+          <w:numId w:val="1008"/>
+          <w:ilvl w:val="1"/>
         </w:numPr>
       </w:pPr>
       <w:r>
-        <w:t xml:space="preserve">R squares of 2013 predication</w:t>
+        <w:t xml:space="preserve">one is cluster predication to actual household level outcomes</w:t>
       </w:r>
     </w:p>
     <w:p>
@@ -393,150 +368,272 @@
         </w:numPr>
       </w:pPr>
       <w:r>
-        <w:t xml:space="preserve">(with/without fixed effect)</w:t>
+        <w:t xml:space="preserve">how bad it can be to just target the</w:t>
       </w:r>
     </w:p>
     <w:p>
       <w:pPr>
         <w:pStyle w:val="Compact"/>
         <w:numPr>
-          <w:numId w:val="1007"/>
+          <w:numId w:val="1009"/>
+          <w:ilvl w:val="1"/>
+        </w:numPr>
+      </w:pPr>
+      <w:r>
+        <w:t xml:space="preserve">put it in SI ?</w:t>
+      </w:r>
+    </w:p>
+    <w:p>
+      <w:pPr>
+        <w:pStyle w:val="Compact"/>
+        <w:numPr>
+          <w:numId w:val="1009"/>
+          <w:ilvl w:val="1"/>
+        </w:numPr>
+      </w:pPr>
+      <w:r>
+        <w:t xml:space="preserve">2010 data</w:t>
+      </w:r>
+    </w:p>
+    <w:p>
+      <w:pPr>
+        <w:pStyle w:val="Compact"/>
+        <w:numPr>
+          <w:numId w:val="1005"/>
           <w:ilvl w:val="0"/>
         </w:numPr>
       </w:pPr>
       <w:r>
-        <w:t xml:space="preserve">only what matters for 2010 is the tables (coefficients and variables)</w:t>
+        <w:t xml:space="preserve">regression results</w:t>
       </w:r>
     </w:p>
     <w:p>
       <w:pPr>
-        <w:pStyle w:val="Compact"/>
         <w:numPr>
-          <w:numId w:val="1007"/>
+          <w:numId w:val="1005"/>
           <w:ilvl w:val="0"/>
         </w:numPr>
       </w:pPr>
       <w:r>
-        <w:t xml:space="preserve">Discussion of</w:t>
+        <w:t xml:space="preserve">discussion on the coefficients</w:t>
       </w:r>
     </w:p>
     <w:p>
       <w:pPr>
-        <w:pStyle w:val="Compact"/>
-        <w:numPr>
-          <w:numId w:val="1007"/>
-          <w:ilvl w:val="0"/>
-        </w:numPr>
-      </w:pPr>
-      <w:r>
-        <w:t xml:space="preserve">hit and miss tables (for the predications)</w:t>
-      </w:r>
-    </w:p>
-    <w:p>
-      <w:pPr>
-        <w:pStyle w:val="Compact"/>
-        <w:numPr>
-          <w:numId w:val="1010"/>
-          <w:ilvl w:val="1"/>
-        </w:numPr>
-      </w:pPr>
-      <w:r>
-        <w:t xml:space="preserve">one is cluster to actual cluster outcomes</w:t>
-      </w:r>
-    </w:p>
-    <w:p>
-      <w:pPr>
-        <w:pStyle w:val="Compact"/>
-        <w:numPr>
-          <w:numId w:val="1010"/>
-          <w:ilvl w:val="1"/>
-        </w:numPr>
-      </w:pPr>
-      <w:r>
-        <w:t xml:space="preserve">one is cluster predication to actual household level outcomes</w:t>
-      </w:r>
-    </w:p>
-    <w:p>
-      <w:pPr>
-        <w:pStyle w:val="Compact"/>
-        <w:numPr>
-          <w:numId w:val="1011"/>
-          <w:ilvl w:val="1"/>
-        </w:numPr>
-      </w:pPr>
-      <w:r>
-        <w:t xml:space="preserve">how bad it can be to just target the</w:t>
-      </w:r>
-    </w:p>
-    <w:p>
-      <w:pPr>
-        <w:pStyle w:val="Compact"/>
-        <w:numPr>
-          <w:numId w:val="1011"/>
-          <w:ilvl w:val="1"/>
-        </w:numPr>
-      </w:pPr>
-      <w:r>
-        <w:t xml:space="preserve">put it in SI ?</w:t>
-      </w:r>
-    </w:p>
-    <w:p>
-      <w:pPr>
-        <w:pStyle w:val="Compact"/>
-        <w:numPr>
-          <w:numId w:val="1011"/>
-          <w:ilvl w:val="1"/>
-        </w:numPr>
-      </w:pPr>
-      <w:r>
-        <w:t xml:space="preserve">2010 data</w:t>
-      </w:r>
-    </w:p>
-    <w:p>
-      <w:pPr>
-        <w:pStyle w:val="Compact"/>
-        <w:numPr>
-          <w:numId w:val="1007"/>
-          <w:ilvl w:val="0"/>
-        </w:numPr>
-      </w:pPr>
-      <w:r>
-        <w:t xml:space="preserve">regression results</w:t>
-      </w:r>
-    </w:p>
-    <w:p>
-      <w:pPr>
-        <w:pStyle w:val="Compact"/>
-        <w:numPr>
-          <w:numId w:val="1007"/>
-          <w:ilvl w:val="0"/>
-        </w:numPr>
-      </w:pPr>
-      <w:r>
-        <w:t xml:space="preserve">discussion on the coefficients</w:t>
-      </w:r>
-    </w:p>
-    <w:p>
-      <w:pPr>
-        <w:pStyle w:val="FirstParagraph"/>
-      </w:pPr>
-      <w:r>
-        <w:t xml:space="preserve">Note that the</w:t>
-      </w:r>
-      <w:r>
-        <w:t xml:space="preserve"> </w:t>
-      </w:r>
-      <w:r>
-        <w:rPr>
-          <w:rStyle w:val="VerbatimChar"/>
-        </w:rPr>
-        <w:t xml:space="preserve">echo = FALSE</w:t>
-      </w:r>
-      <w:r>
-        <w:t xml:space="preserve"> </w:t>
-      </w:r>
-      <w:r>
-        <w:t xml:space="preserve">parameter was added to the code chunk to prevent printing of the R code that generated the plot.</w:t>
+        <w:pStyle w:val="SourceCode"/>
+      </w:pPr>
+      <w:r>
+        <w:rPr>
+          <w:rStyle w:val="CommentTok"/>
+        </w:rPr>
+        <w:t xml:space="preserve"># library("ggpubr")</w:t>
+      </w:r>
+      <w:r>
+        <w:br w:type="textWrapping"/>
+      </w:r>
+      <w:r>
+        <w:rPr>
+          <w:rStyle w:val="CommentTok"/>
+        </w:rPr>
+        <w:t xml:space="preserve"># ggscatter(logFCS_pair, x = "actual", y = "predict",</w:t>
+      </w:r>
+      <w:r>
+        <w:br w:type="textWrapping"/>
+      </w:r>
+      <w:r>
+        <w:rPr>
+          <w:rStyle w:val="CommentTok"/>
+        </w:rPr>
+        <w:t xml:space="preserve">#           add = "reg.line", conf.int = TRUE, </w:t>
+      </w:r>
+      <w:r>
+        <w:br w:type="textWrapping"/>
+      </w:r>
+      <w:r>
+        <w:rPr>
+          <w:rStyle w:val="CommentTok"/>
+        </w:rPr>
+        <w:t xml:space="preserve">#           cor.coef = FALSE, cor.method = "pearson",</w:t>
+      </w:r>
+      <w:r>
+        <w:br w:type="textWrapping"/>
+      </w:r>
+      <w:r>
+        <w:rPr>
+          <w:rStyle w:val="CommentTok"/>
+        </w:rPr>
+        <w:t xml:space="preserve">#           xlab = "actual", ylab = "predict")</w:t>
+      </w:r>
+      <w:r>
+        <w:br w:type="textWrapping"/>
+      </w:r>
+      <w:r>
+        <w:rPr>
+          <w:rStyle w:val="CommentTok"/>
+        </w:rPr>
+        <w:t xml:space="preserve"># </w:t>
+      </w:r>
+      <w:r>
+        <w:br w:type="textWrapping"/>
+      </w:r>
+      <w:r>
+        <w:rPr>
+          <w:rStyle w:val="CommentTok"/>
+        </w:rPr>
+        <w:t xml:space="preserve"># ggsave("logFCS_scatter.png", plot = last_plot(),device = "png",path = "output/figures/",</w:t>
+      </w:r>
+      <w:r>
+        <w:br w:type="textWrapping"/>
+      </w:r>
+      <w:r>
+        <w:rPr>
+          <w:rStyle w:val="CommentTok"/>
+        </w:rPr>
+        <w:t xml:space="preserve">#        dpi = 1000, limitsize = TRUE)</w:t>
+      </w:r>
+      <w:r>
+        <w:br w:type="textWrapping"/>
+      </w:r>
+      <w:r>
+        <w:rPr>
+          <w:rStyle w:val="CommentTok"/>
+        </w:rPr>
+        <w:t xml:space="preserve"># </w:t>
+      </w:r>
+      <w:r>
+        <w:br w:type="textWrapping"/>
+      </w:r>
+      <w:r>
+        <w:rPr>
+          <w:rStyle w:val="CommentTok"/>
+        </w:rPr>
+        <w:t xml:space="preserve"># ggscatter(d, x ="RCSI_cluster" , y = "RCSI_pred",</w:t>
+      </w:r>
+      <w:r>
+        <w:br w:type="textWrapping"/>
+      </w:r>
+      <w:r>
+        <w:rPr>
+          <w:rStyle w:val="CommentTok"/>
+        </w:rPr>
+        <w:t xml:space="preserve">#           add = "reg.line", conf.int = TRUE, </w:t>
+      </w:r>
+      <w:r>
+        <w:br w:type="textWrapping"/>
+      </w:r>
+      <w:r>
+        <w:rPr>
+          <w:rStyle w:val="CommentTok"/>
+        </w:rPr>
+        <w:t xml:space="preserve">#           cor.coef = TRUE, cor.method = "pearson",</w:t>
+      </w:r>
+      <w:r>
+        <w:br w:type="textWrapping"/>
+      </w:r>
+      <w:r>
+        <w:rPr>
+          <w:rStyle w:val="CommentTok"/>
+        </w:rPr>
+        <w:t xml:space="preserve">#           xlab = "actual", ylab = "predict")</w:t>
+      </w:r>
+      <w:r>
+        <w:br w:type="textWrapping"/>
+      </w:r>
+      <w:r>
+        <w:rPr>
+          <w:rStyle w:val="CommentTok"/>
+        </w:rPr>
+        <w:t xml:space="preserve"># </w:t>
+      </w:r>
+      <w:r>
+        <w:br w:type="textWrapping"/>
+      </w:r>
+      <w:r>
+        <w:rPr>
+          <w:rStyle w:val="CommentTok"/>
+        </w:rPr>
+        <w:t xml:space="preserve"># ggsave("RCSI_scatter.png", plot = last_plot(),device = "png",path = "output/figures/",</w:t>
+      </w:r>
+      <w:r>
+        <w:br w:type="textWrapping"/>
+      </w:r>
+      <w:r>
+        <w:rPr>
+          <w:rStyle w:val="CommentTok"/>
+        </w:rPr>
+        <w:t xml:space="preserve">#        dpi = 1000, limitsize = TRUE)</w:t>
+      </w:r>
+      <w:r>
+        <w:br w:type="textWrapping"/>
+      </w:r>
+      <w:r>
+        <w:rPr>
+          <w:rStyle w:val="CommentTok"/>
+        </w:rPr>
+        <w:t xml:space="preserve"># </w:t>
+      </w:r>
+      <w:r>
+        <w:br w:type="textWrapping"/>
+      </w:r>
+      <w:r>
+        <w:rPr>
+          <w:rStyle w:val="CommentTok"/>
+        </w:rPr>
+        <w:t xml:space="preserve"># ggscatter(d, x ="HDDS_cluster" , y = "HDDS_pred",</w:t>
+      </w:r>
+      <w:r>
+        <w:br w:type="textWrapping"/>
+      </w:r>
+      <w:r>
+        <w:rPr>
+          <w:rStyle w:val="CommentTok"/>
+        </w:rPr>
+        <w:t xml:space="preserve">#           add = "reg.line", conf.int = TRUE, </w:t>
+      </w:r>
+      <w:r>
+        <w:br w:type="textWrapping"/>
+      </w:r>
+      <w:r>
+        <w:rPr>
+          <w:rStyle w:val="CommentTok"/>
+        </w:rPr>
+        <w:t xml:space="preserve">#           cor.coef = FALSE, cor.method = "pearson",</w:t>
+      </w:r>
+      <w:r>
+        <w:br w:type="textWrapping"/>
+      </w:r>
+      <w:r>
+        <w:rPr>
+          <w:rStyle w:val="CommentTok"/>
+        </w:rPr>
+        <w:t xml:space="preserve">#           xlab = "actual", ylab = "predict")</w:t>
+      </w:r>
+      <w:r>
+        <w:br w:type="textWrapping"/>
+      </w:r>
+      <w:r>
+        <w:rPr>
+          <w:rStyle w:val="CommentTok"/>
+        </w:rPr>
+        <w:t xml:space="preserve"># </w:t>
+      </w:r>
+      <w:r>
+        <w:br w:type="textWrapping"/>
+      </w:r>
+      <w:r>
+        <w:rPr>
+          <w:rStyle w:val="CommentTok"/>
+        </w:rPr>
+        <w:t xml:space="preserve"># ggsave("HDDS_scatter.png", plot = last_plot(),device = "png",path = "output/figures/",</w:t>
+      </w:r>
+      <w:r>
+        <w:br w:type="textWrapping"/>
+      </w:r>
+      <w:r>
+        <w:rPr>
+          <w:rStyle w:val="CommentTok"/>
+        </w:rPr>
+        <w:t xml:space="preserve">#        dpi = 1000, limitsize = TRUE)</w:t>
       </w:r>
     </w:p>
     <w:sectPr/>
@@ -647,7 +744,7 @@
     </w:lvl>
   </w:abstractNum>
   <w:abstractNum w:abstractNumId="990">
-    <w:nsid w:val="b14efda6"/>
+    <w:nsid w:val="dd4838bf"/>
     <w:multiLevelType w:val="multilevel"/>
     <w:lvl w:ilvl="0">
       <w:numFmt w:val="bullet"/>
@@ -728,7 +825,7 @@
     </w:lvl>
   </w:abstractNum>
   <w:abstractNum w:abstractNumId="99411">
-    <w:nsid w:val="e956b78e"/>
+    <w:nsid w:val="3de0b695"/>
     <w:multiLevelType w:val="multilevel"/>
     <w:lvl w:ilvl="0">
       <w:start w:val="1"/>
@@ -816,7 +913,7 @@
     </w:lvl>
   </w:abstractNum>
   <w:abstractNum w:abstractNumId="99711">
-    <w:nsid w:val="4e048cc8"/>
+    <w:nsid w:val="5d4b3b64"/>
     <w:multiLevelType w:val="multilevel"/>
     <w:lvl w:ilvl="0">
       <w:start w:val="1"/>
@@ -903,8 +1000,96 @@
       </w:pPr>
     </w:lvl>
   </w:abstractNum>
+  <w:abstractNum w:abstractNumId="99712">
+    <w:nsid w:val="f4b99b0b"/>
+    <w:multiLevelType w:val="multilevel"/>
+    <w:lvl w:ilvl="0">
+      <w:start w:val="2"/>
+      <w:numFmt w:val="lowerLetter"/>
+      <w:lvlText w:val="%1."/>
+      <w:lvlJc w:val="left"/>
+      <w:pPr>
+        <w:tabs>
+          <w:tab w:val="num" w:pos="0"/>
+        </w:tabs>
+        <w:ind w:left="480" w:hanging="480"/>
+      </w:pPr>
+    </w:lvl>
+    <w:lvl w:ilvl="1">
+      <w:start w:val="2"/>
+      <w:numFmt w:val="lowerLetter"/>
+      <w:lvlText w:val="%2."/>
+      <w:lvlJc w:val="left"/>
+      <w:pPr>
+        <w:tabs>
+          <w:tab w:val="num" w:pos="720"/>
+        </w:tabs>
+        <w:ind w:left="1200" w:hanging="480"/>
+      </w:pPr>
+    </w:lvl>
+    <w:lvl w:ilvl="2">
+      <w:start w:val="2"/>
+      <w:numFmt w:val="lowerLetter"/>
+      <w:lvlText w:val="%3."/>
+      <w:lvlJc w:val="left"/>
+      <w:pPr>
+        <w:tabs>
+          <w:tab w:val="num" w:pos="1440"/>
+        </w:tabs>
+        <w:ind w:left="1920" w:hanging="480"/>
+      </w:pPr>
+    </w:lvl>
+    <w:lvl w:ilvl="3">
+      <w:start w:val="2"/>
+      <w:numFmt w:val="lowerLetter"/>
+      <w:lvlText w:val="%4."/>
+      <w:lvlJc w:val="left"/>
+      <w:pPr>
+        <w:tabs>
+          <w:tab w:val="num" w:pos="2160"/>
+        </w:tabs>
+        <w:ind w:left="2640" w:hanging="480"/>
+      </w:pPr>
+    </w:lvl>
+    <w:lvl w:ilvl="4">
+      <w:start w:val="2"/>
+      <w:numFmt w:val="lowerLetter"/>
+      <w:lvlText w:val="%5."/>
+      <w:lvlJc w:val="left"/>
+      <w:pPr>
+        <w:tabs>
+          <w:tab w:val="num" w:pos="2880"/>
+        </w:tabs>
+        <w:ind w:left="3360" w:hanging="480"/>
+      </w:pPr>
+    </w:lvl>
+    <w:lvl w:ilvl="5">
+      <w:start w:val="2"/>
+      <w:numFmt w:val="lowerLetter"/>
+      <w:lvlText w:val="%6."/>
+      <w:lvlJc w:val="left"/>
+      <w:pPr>
+        <w:tabs>
+          <w:tab w:val="num" w:pos="3600"/>
+        </w:tabs>
+        <w:ind w:left="4080" w:hanging="480"/>
+      </w:pPr>
+    </w:lvl>
+    <w:lvl w:ilvl="6">
+      <w:start w:val="2"/>
+      <w:numFmt w:val="lowerLetter"/>
+      <w:lvlText w:val="%7."/>
+      <w:lvlJc w:val="left"/>
+      <w:pPr>
+        <w:tabs>
+          <w:tab w:val="num" w:pos="4320"/>
+        </w:tabs>
+        <w:ind w:left="4800" w:hanging="480"/>
+      </w:pPr>
+    </w:lvl>
+  </w:abstractNum>
   <w:abstractNum w:abstractNumId="99412">
-    <w:nsid w:val="8f5a5c61"/>
+    <w:nsid w:val="3368a1cd"/>
     <w:multiLevelType w:val="multilevel"/>
     <w:lvl w:ilvl="0">
       <w:start w:val="2"/>
@@ -991,177 +1176,8 @@
       </w:pPr>
     </w:lvl>
   </w:abstractNum>
-  <w:abstractNum w:abstractNumId="991">
-    <w:nsid w:val="8e01fe8f"/>
-    <w:multiLevelType w:val="multilevel"/>
-    <w:lvl w:ilvl="0">
-      <w:numFmt w:val="bullet"/>
-      <w:lvlText w:val="•"/>
-      <w:lvlJc w:val="left"/>
-      <w:pPr>
-        <w:tabs>
-          <w:tab w:val="num" w:pos="0"/>
-        </w:tabs>
-        <w:ind w:left="480" w:hanging="480"/>
-      </w:pPr>
-    </w:lvl>
-    <w:lvl w:ilvl="1">
-      <w:numFmt w:val="bullet"/>
-      <w:lvlText w:val="–"/>
-      <w:lvlJc w:val="left"/>
-      <w:pPr>
-        <w:tabs>
-          <w:tab w:val="num" w:pos="720"/>
-        </w:tabs>
-        <w:ind w:left="1200" w:hanging="480"/>
-      </w:pPr>
-    </w:lvl>
-    <w:lvl w:ilvl="2">
-      <w:numFmt w:val="bullet"/>
-      <w:lvlText w:val="•"/>
-      <w:lvlJc w:val="left"/>
-      <w:pPr>
-        <w:tabs>
-          <w:tab w:val="num" w:pos="1440"/>
-        </w:tabs>
-        <w:ind w:left="1920" w:hanging="480"/>
-      </w:pPr>
-    </w:lvl>
-    <w:lvl w:ilvl="3">
-      <w:numFmt w:val="bullet"/>
-      <w:lvlText w:val="–"/>
-      <w:lvlJc w:val="left"/>
-      <w:pPr>
-        <w:tabs>
-          <w:tab w:val="num" w:pos="2160"/>
-        </w:tabs>
-        <w:ind w:left="2640" w:hanging="480"/>
-      </w:pPr>
-    </w:lvl>
-    <w:lvl w:ilvl="4">
-      <w:numFmt w:val="bullet"/>
-      <w:lvlText w:val="•"/>
-      <w:lvlJc w:val="left"/>
-      <w:pPr>
-        <w:tabs>
-          <w:tab w:val="num" w:pos="2880"/>
-        </w:tabs>
-        <w:ind w:left="3360" w:hanging="480"/>
-      </w:pPr>
-    </w:lvl>
-    <w:lvl w:ilvl="5">
-      <w:numFmt w:val="bullet"/>
-      <w:lvlText w:val="–"/>
-      <w:lvlJc w:val="left"/>
-      <w:pPr>
-        <w:tabs>
-          <w:tab w:val="num" w:pos="3600"/>
-        </w:tabs>
-        <w:ind w:left="4080" w:hanging="480"/>
-      </w:pPr>
-    </w:lvl>
-    <w:lvl w:ilvl="6">
-      <w:numFmt w:val="bullet"/>
-      <w:lvlText w:val="•"/>
-      <w:lvlJc w:val="left"/>
-      <w:pPr>
-        <w:tabs>
-          <w:tab w:val="num" w:pos="4320"/>
-        </w:tabs>
-        <w:ind w:left="4800" w:hanging="480"/>
-      </w:pPr>
-    </w:lvl>
-  </w:abstractNum>
-  <w:abstractNum w:abstractNumId="99712">
-    <w:nsid w:val="b7d37e37"/>
-    <w:multiLevelType w:val="multilevel"/>
-    <w:lvl w:ilvl="0">
-      <w:start w:val="2"/>
-      <w:numFmt w:val="lowerLetter"/>
-      <w:lvlText w:val="%1."/>
-      <w:lvlJc w:val="left"/>
-      <w:pPr>
-        <w:tabs>
-          <w:tab w:val="num" w:pos="0"/>
-        </w:tabs>
-        <w:ind w:left="480" w:hanging="480"/>
-      </w:pPr>
-    </w:lvl>
-    <w:lvl w:ilvl="1">
-      <w:start w:val="2"/>
-      <w:numFmt w:val="lowerLetter"/>
-      <w:lvlText w:val="%2."/>
-      <w:lvlJc w:val="left"/>
-      <w:pPr>
-        <w:tabs>
-          <w:tab w:val="num" w:pos="720"/>
-        </w:tabs>
-        <w:ind w:left="1200" w:hanging="480"/>
-      </w:pPr>
-    </w:lvl>
-    <w:lvl w:ilvl="2">
-      <w:start w:val="2"/>
-      <w:numFmt w:val="lowerLetter"/>
-      <w:lvlText w:val="%3."/>
-      <w:lvlJc w:val="left"/>
-      <w:pPr>
-        <w:tabs>
-          <w:tab w:val="num" w:pos="1440"/>
-        </w:tabs>
-        <w:ind w:left="1920" w:hanging="480"/>
-      </w:pPr>
-    </w:lvl>
-    <w:lvl w:ilvl="3">
-      <w:start w:val="2"/>
-      <w:numFmt w:val="lowerLetter"/>
-      <w:lvlText w:val="%4."/>
-      <w:lvlJc w:val="left"/>
-      <w:pPr>
-        <w:tabs>
-          <w:tab w:val="num" w:pos="2160"/>
-        </w:tabs>
-        <w:ind w:left="2640" w:hanging="480"/>
-      </w:pPr>
-    </w:lvl>
-    <w:lvl w:ilvl="4">
-      <w:start w:val="2"/>
-      <w:numFmt w:val="lowerLetter"/>
-      <w:lvlText w:val="%5."/>
-      <w:lvlJc w:val="left"/>
-      <w:pPr>
-        <w:tabs>
-          <w:tab w:val="num" w:pos="2880"/>
-        </w:tabs>
-        <w:ind w:left="3360" w:hanging="480"/>
-      </w:pPr>
-    </w:lvl>
-    <w:lvl w:ilvl="5">
-      <w:start w:val="2"/>
-      <w:numFmt w:val="lowerLetter"/>
-      <w:lvlText w:val="%6."/>
-      <w:lvlJc w:val="left"/>
-      <w:pPr>
-        <w:tabs>
-          <w:tab w:val="num" w:pos="3600"/>
-        </w:tabs>
-        <w:ind w:left="4080" w:hanging="480"/>
-      </w:pPr>
-    </w:lvl>
-    <w:lvl w:ilvl="6">
-      <w:start w:val="2"/>
-      <w:numFmt w:val="lowerLetter"/>
-      <w:lvlText w:val="%7."/>
-      <w:lvlJc w:val="left"/>
-      <w:pPr>
-        <w:tabs>
-          <w:tab w:val="num" w:pos="4320"/>
-        </w:tabs>
-        <w:ind w:left="4800" w:hanging="480"/>
-      </w:pPr>
-    </w:lvl>
-  </w:abstractNum>
   <w:abstractNum w:abstractNumId="99511">
-    <w:nsid w:val="b50258a6"/>
+    <w:nsid w:val="190be2a1"/>
     <w:multiLevelType w:val="multilevel"/>
     <w:lvl w:ilvl="0">
       <w:start w:val="1"/>
@@ -1303,6 +1319,30 @@
     </w:lvlOverride>
   </w:num>
   <w:num w:numId="1003">
+    <w:abstractNumId w:val="99712"/>
+    <w:lvlOverride w:ilvl="0">
+      <w:startOverride w:val="2"/>
+    </w:lvlOverride>
+    <w:lvlOverride w:ilvl="1">
+      <w:startOverride w:val="2"/>
+    </w:lvlOverride>
+    <w:lvlOverride w:ilvl="2">
+      <w:startOverride w:val="2"/>
+    </w:lvlOverride>
+    <w:lvlOverride w:ilvl="3">
+      <w:startOverride w:val="2"/>
+    </w:lvlOverride>
+    <w:lvlOverride w:ilvl="4">
+      <w:startOverride w:val="2"/>
+    </w:lvlOverride>
+    <w:lvlOverride w:ilvl="5">
+      <w:startOverride w:val="2"/>
+    </w:lvlOverride>
+    <w:lvlOverride w:ilvl="6">
+      <w:startOverride w:val="2"/>
+    </w:lvlOverride>
+  </w:num>
+  <w:num w:numId="1004">
     <w:abstractNumId w:val="99412"/>
     <w:lvlOverride w:ilvl="0">
       <w:startOverride w:val="2"/>
@@ -1326,7 +1366,7 @@
       <w:startOverride w:val="2"/>
     </w:lvlOverride>
   </w:num>
-  <w:num w:numId="1004">
+  <w:num w:numId="1005">
     <w:abstractNumId w:val="99711"/>
     <w:lvlOverride w:ilvl="0">
       <w:startOverride w:val="1"/>
@@ -1350,34 +1390,52 @@
       <w:startOverride w:val="1"/>
     </w:lvlOverride>
   </w:num>
-  <w:num w:numId="1005">
-    <w:abstractNumId w:val="991"/>
-  </w:num>
   <w:num w:numId="1006">
-    <w:abstractNumId w:val="991"/>
+    <w:abstractNumId w:val="99511"/>
+    <w:lvlOverride w:ilvl="0">
+      <w:startOverride w:val="1"/>
+    </w:lvlOverride>
+    <w:lvlOverride w:ilvl="1">
+      <w:startOverride w:val="1"/>
+    </w:lvlOverride>
+    <w:lvlOverride w:ilvl="2">
+      <w:startOverride w:val="1"/>
+    </w:lvlOverride>
+    <w:lvlOverride w:ilvl="3">
+      <w:startOverride w:val="1"/>
+    </w:lvlOverride>
+    <w:lvlOverride w:ilvl="4">
+      <w:startOverride w:val="1"/>
+    </w:lvlOverride>
+    <w:lvlOverride w:ilvl="5">
+      <w:startOverride w:val="1"/>
+    </w:lvlOverride>
+    <w:lvlOverride w:ilvl="6">
+      <w:startOverride w:val="1"/>
+    </w:lvlOverride>
   </w:num>
   <w:num w:numId="1007">
-    <w:abstractNumId w:val="99712"/>
+    <w:abstractNumId w:val="99511"/>
     <w:lvlOverride w:ilvl="0">
-      <w:startOverride w:val="2"/>
+      <w:startOverride w:val="1"/>
     </w:lvlOverride>
     <w:lvlOverride w:ilvl="1">
-      <w:startOverride w:val="2"/>
+      <w:startOverride w:val="1"/>
     </w:lvlOverride>
     <w:lvlOverride w:ilvl="2">
-      <w:startOverride w:val="2"/>
+      <w:startOverride w:val="1"/>
     </w:lvlOverride>
     <w:lvlOverride w:ilvl="3">
-      <w:startOverride w:val="2"/>
+      <w:startOverride w:val="1"/>
     </w:lvlOverride>
     <w:lvlOverride w:ilvl="4">
-      <w:startOverride w:val="2"/>
+      <w:startOverride w:val="1"/>
     </w:lvlOverride>
     <w:lvlOverride w:ilvl="5">
-      <w:startOverride w:val="2"/>
+      <w:startOverride w:val="1"/>
     </w:lvlOverride>
     <w:lvlOverride w:ilvl="6">
-      <w:startOverride w:val="2"/>
+      <w:startOverride w:val="1"/>
     </w:lvlOverride>
   </w:num>
   <w:num w:numId="1008">
@@ -1405,54 +1463,6 @@
     </w:lvlOverride>
   </w:num>
   <w:num w:numId="1009">
-    <w:abstractNumId w:val="99511"/>
-    <w:lvlOverride w:ilvl="0">
-      <w:startOverride w:val="1"/>
-    </w:lvlOverride>
-    <w:lvlOverride w:ilvl="1">
-      <w:startOverride w:val="1"/>
-    </w:lvlOverride>
-    <w:lvlOverride w:ilvl="2">
-      <w:startOverride w:val="1"/>
-    </w:lvlOverride>
-    <w:lvlOverride w:ilvl="3">
-      <w:startOverride w:val="1"/>
-    </w:lvlOverride>
-    <w:lvlOverride w:ilvl="4">
-      <w:startOverride w:val="1"/>
-    </w:lvlOverride>
-    <w:lvlOverride w:ilvl="5">
-      <w:startOverride w:val="1"/>
-    </w:lvlOverride>
-    <w:lvlOverride w:ilvl="6">
-      <w:startOverride w:val="1"/>
-    </w:lvlOverride>
-  </w:num>
-  <w:num w:numId="1010">
-    <w:abstractNumId w:val="99511"/>
-    <w:lvlOverride w:ilvl="0">
-      <w:startOverride w:val="1"/>
-    </w:lvlOverride>
-    <w:lvlOverride w:ilvl="1">
-      <w:startOverride w:val="1"/>
-    </w:lvlOverride>
-    <w:lvlOverride w:ilvl="2">
-      <w:startOverride w:val="1"/>
-    </w:lvlOverride>
-    <w:lvlOverride w:ilvl="3">
-      <w:startOverride w:val="1"/>
-    </w:lvlOverride>
-    <w:lvlOverride w:ilvl="4">
-      <w:startOverride w:val="1"/>
-    </w:lvlOverride>
-    <w:lvlOverride w:ilvl="5">
-      <w:startOverride w:val="1"/>
-    </w:lvlOverride>
-    <w:lvlOverride w:ilvl="6">
-      <w:startOverride w:val="1"/>
-    </w:lvlOverride>
-  </w:num>
-  <w:num w:numId="1011">
     <w:abstractNumId w:val="99411"/>
     <w:lvlOverride w:ilvl="0">
       <w:startOverride w:val="1"/>

</xml_diff>